<commit_message>
flow in js with higer order array loops
</commit_message>
<xml_diff>
--- a/functions_arrow.docx
+++ b/functions_arrow.docx
@@ -1868,12 +1868,20 @@
           <w:rFonts w:hint="default" w:ascii="Consolas" w:hAnsi="Consolas" w:eastAsia="Consolas" w:cs="Consolas"/>
           <w:b w:val="0"/>
           <w:bCs w:val="0"/>
-          <w:color w:val="569CD6"/>
-          <w:kern w:val="0"/>
-          <w:sz w:val="22"/>
-          <w:szCs w:val="22"/>
-          <w:shd w:val="clear" w:fill="1E1E1E"/>
-          <w:lang w:val="en-US" w:eastAsia="zh-CN" w:bidi="ar"/>
+          <w:color w:val="8497B0" w:themeColor="text2" w:themeTint="99"/>
+          <w:kern w:val="0"/>
+          <w:sz w:val="22"/>
+          <w:szCs w:val="22"/>
+          <w:shd w:val="clear" w:fill="1E1E1E"/>
+          <w:lang w:val="en-US" w:eastAsia="zh-CN" w:bidi="ar"/>
+          <w14:textFill>
+            <w14:solidFill>
+              <w14:schemeClr w14:val="tx2">
+                <w14:lumMod w14:val="60000"/>
+                <w14:lumOff w14:val="40000"/>
+              </w14:schemeClr>
+            </w14:solidFill>
+          </w14:textFill>
         </w:rPr>
         <w:t xml:space="preserve">let </w:t>
       </w:r>
@@ -2150,8 +2158,6 @@
         </w:rPr>
         <w:t>}</w:t>
       </w:r>
-      <w:bookmarkStart w:id="0" w:name="_GoBack"/>
-      <w:bookmarkEnd w:id="0"/>
     </w:p>
     <w:p>
       <w:pPr>
@@ -2564,6 +2570,8 @@
       </w:r>
     </w:p>
     <w:p>
+      <w:bookmarkStart w:id="0" w:name="_GoBack"/>
+      <w:bookmarkEnd w:id="0"/>
       <w:r>
         <w:drawing>
           <wp:inline distT="0" distB="0" distL="114300" distR="114300">
@@ -2609,6 +2617,26 @@
       </w:r>
     </w:p>
     <w:p/>
+    <w:p>
+      <w:pPr>
+        <w:rPr>
+          <w:rFonts w:hint="default"/>
+          <w:sz w:val="28"/>
+          <w:szCs w:val="28"/>
+          <w:lang w:val="en-US"/>
+        </w:rPr>
+      </w:pPr>
+    </w:p>
+    <w:p>
+      <w:pPr>
+        <w:rPr>
+          <w:rFonts w:hint="default"/>
+          <w:sz w:val="28"/>
+          <w:szCs w:val="28"/>
+          <w:lang w:val="en-US"/>
+        </w:rPr>
+      </w:pPr>
+    </w:p>
     <w:p>
       <w:pPr>
         <w:rPr>
@@ -2705,7 +2733,7 @@
     <w:lsdException w:qFormat="1" w:unhideWhenUsed="0" w:uiPriority="0" w:semiHidden="0" w:name="Title"/>
     <w:lsdException w:unhideWhenUsed="0" w:uiPriority="0" w:semiHidden="0" w:name="Closing"/>
     <w:lsdException w:unhideWhenUsed="0" w:uiPriority="0" w:semiHidden="0" w:name="Signature"/>
-    <w:lsdException w:unhideWhenUsed="0" w:uiPriority="0" w:name="Default Paragraph Font"/>
+    <w:lsdException w:qFormat="1" w:unhideWhenUsed="0" w:uiPriority="0" w:name="Default Paragraph Font"/>
     <w:lsdException w:unhideWhenUsed="0" w:uiPriority="0" w:semiHidden="0" w:name="Body Text"/>
     <w:lsdException w:unhideWhenUsed="0" w:uiPriority="0" w:semiHidden="0" w:name="Body Text Indent"/>
     <w:lsdException w:unhideWhenUsed="0" w:uiPriority="0" w:semiHidden="0" w:name="List Continue"/>
@@ -2901,6 +2929,7 @@
   <w:style w:type="character" w:default="1" w:styleId="2">
     <w:name w:val="Default Paragraph Font"/>
     <w:semiHidden/>
+    <w:qFormat/>
     <w:uiPriority w:val="0"/>
   </w:style>
   <w:style w:type="table" w:default="1" w:styleId="3">

</xml_diff>